<commit_message>
seed data and one template thing.
</commit_message>
<xml_diff>
--- a/services/core-api/app/templates/now/Withdrawal Letter Template (NoW).docx
+++ b/services/core-api/app/templates/now/Withdrawal Letter Template (NoW).docx
@@ -24,7 +24,6 @@
         <w:t>{</w:t>
       </w:r>
       <w:proofErr w:type="spellStart"/>
-      <w:proofErr w:type="gramStart"/>
       <w:r>
         <w:rPr>
           <w:rFonts w:ascii="Calibri" w:hAnsi="Calibri" w:cs="Calibri"/>
@@ -33,24 +32,21 @@
         </w:rPr>
         <w:t>d.</w:t>
       </w:r>
-      <w:bookmarkStart w:id="0" w:name="_GoBack"/>
-      <w:bookmarkEnd w:id="0"/>
-      <w:r>
-        <w:rPr>
-          <w:rFonts w:ascii="Calibri" w:hAnsi="Calibri" w:cs="Calibri"/>
-          <w:sz w:val="22"/>
-          <w:szCs w:val="22"/>
-        </w:rPr>
-        <w:t>letter</w:t>
-      </w:r>
-      <w:proofErr w:type="gramEnd"/>
-      <w:r>
-        <w:rPr>
-          <w:rFonts w:ascii="Calibri" w:hAnsi="Calibri" w:cs="Calibri"/>
-          <w:sz w:val="22"/>
-          <w:szCs w:val="22"/>
-        </w:rPr>
-        <w:t>_dt</w:t>
+      <w:r>
+        <w:rPr>
+          <w:rFonts w:ascii="Calibri" w:hAnsi="Calibri" w:cs="Calibri"/>
+          <w:sz w:val="22"/>
+          <w:szCs w:val="22"/>
+        </w:rPr>
+        <w:t>letter_d</w:t>
+      </w:r>
+      <w:r>
+        <w:rPr>
+          <w:rFonts w:ascii="Calibri" w:hAnsi="Calibri" w:cs="Calibri"/>
+          <w:sz w:val="22"/>
+          <w:szCs w:val="22"/>
+        </w:rPr>
+        <w:t>t</w:t>
       </w:r>
       <w:proofErr w:type="spellEnd"/>
       <w:r>
@@ -68,7 +64,6 @@
           <w:szCs w:val="22"/>
         </w:rPr>
         <w:tab/>
-        <w:t xml:space="preserve">    </w:t>
       </w:r>
       <w:r>
         <w:rPr>
@@ -138,6 +133,7 @@
         </w:rPr>
         <w:t>}</w:t>
       </w:r>
+      <w:proofErr w:type="spellStart"/>
     </w:p>
     <w:p>
       <w:pPr>
@@ -148,6 +144,7 @@
           <w:szCs w:val="22"/>
         </w:rPr>
       </w:pPr>
+      <w:proofErr w:type="spellEnd"/>
     </w:p>
     <w:p>
       <w:pPr>
@@ -176,7 +173,7 @@
           <w:szCs w:val="22"/>
         </w:rPr>
       </w:pPr>
-      <w:bookmarkStart w:id="1" w:name="_Hlk33447918"/>
+      <w:bookmarkStart w:id="0" w:name="_Hlk33447918"/>
       <w:r>
         <w:rPr>
           <w:rFonts w:ascii="Calibri" w:hAnsi="Calibri" w:cs="Calibri"/>
@@ -186,23 +183,13 @@
         <w:t>{</w:t>
       </w:r>
       <w:proofErr w:type="spellStart"/>
-      <w:proofErr w:type="gramStart"/>
-      <w:r>
-        <w:rPr>
-          <w:rFonts w:ascii="Calibri" w:hAnsi="Calibri" w:cs="Calibri"/>
-          <w:sz w:val="22"/>
-          <w:szCs w:val="22"/>
-        </w:rPr>
-        <w:t>d.proponent</w:t>
-      </w:r>
-      <w:proofErr w:type="gramEnd"/>
-      <w:r>
-        <w:rPr>
-          <w:rFonts w:ascii="Calibri" w:hAnsi="Calibri" w:cs="Calibri"/>
-          <w:sz w:val="22"/>
-          <w:szCs w:val="22"/>
-        </w:rPr>
-        <w:t>_name</w:t>
+      <w:r>
+        <w:rPr>
+          <w:rFonts w:ascii="Calibri" w:hAnsi="Calibri" w:cs="Calibri"/>
+          <w:sz w:val="22"/>
+          <w:szCs w:val="22"/>
+        </w:rPr>
+        <w:t>d.proponent_name</w:t>
       </w:r>
       <w:proofErr w:type="spellEnd"/>
       <w:r>
@@ -214,7 +201,7 @@
         <w:t>}</w:t>
       </w:r>
     </w:p>
-    <w:bookmarkEnd w:id="1"/>
+    <w:bookmarkEnd w:id="0"/>
     <w:p>
       <w:pPr>
         <w:ind w:left="426" w:right="866"/>
@@ -233,7 +220,6 @@
         <w:t>{</w:t>
       </w:r>
       <w:proofErr w:type="spellStart"/>
-      <w:proofErr w:type="gramStart"/>
       <w:r>
         <w:rPr>
           <w:rFonts w:ascii="Calibri" w:hAnsi="Calibri" w:cs="Calibri"/>
@@ -248,16 +234,7 @@
           <w:sz w:val="22"/>
           <w:szCs w:val="22"/>
         </w:rPr>
-        <w:t>proponent</w:t>
-      </w:r>
-      <w:proofErr w:type="gramEnd"/>
-      <w:r>
-        <w:rPr>
-          <w:rFonts w:ascii="Calibri" w:hAnsi="Calibri" w:cs="Calibri"/>
-          <w:sz w:val="22"/>
-          <w:szCs w:val="22"/>
-        </w:rPr>
-        <w:t>_address</w:t>
+        <w:t>proponent_address</w:t>
       </w:r>
       <w:proofErr w:type="spellEnd"/>
       <w:r>
@@ -312,34 +289,16 @@
           <w:sz w:val="22"/>
           <w:szCs w:val="22"/>
         </w:rPr>
-        <w:t xml:space="preserve"> </w:t>
-      </w:r>
-      <w:r>
-        <w:rPr>
-          <w:rFonts w:ascii="Calibri" w:hAnsi="Calibri" w:cs="Calibri"/>
-          <w:sz w:val="22"/>
-          <w:szCs w:val="22"/>
-        </w:rPr>
-        <w:t>{</w:t>
+        <w:t xml:space="preserve"> {</w:t>
       </w:r>
       <w:proofErr w:type="spellStart"/>
-      <w:proofErr w:type="gramStart"/>
-      <w:r>
-        <w:rPr>
-          <w:rFonts w:ascii="Calibri" w:hAnsi="Calibri" w:cs="Calibri"/>
-          <w:sz w:val="22"/>
-          <w:szCs w:val="22"/>
-        </w:rPr>
-        <w:t>d.proponent</w:t>
-      </w:r>
-      <w:proofErr w:type="gramEnd"/>
-      <w:r>
-        <w:rPr>
-          <w:rFonts w:ascii="Calibri" w:hAnsi="Calibri" w:cs="Calibri"/>
-          <w:sz w:val="22"/>
-          <w:szCs w:val="22"/>
-        </w:rPr>
-        <w:t>_name</w:t>
+      <w:r>
+        <w:rPr>
+          <w:rFonts w:ascii="Calibri" w:hAnsi="Calibri" w:cs="Calibri"/>
+          <w:sz w:val="22"/>
+          <w:szCs w:val="22"/>
+        </w:rPr>
+        <w:t>d.proponent_name</w:t>
       </w:r>
       <w:proofErr w:type="spellEnd"/>
       <w:r>
@@ -348,15 +307,7 @@
           <w:sz w:val="22"/>
           <w:szCs w:val="22"/>
         </w:rPr>
-        <w:t>}</w:t>
-      </w:r>
-      <w:r>
-        <w:rPr>
-          <w:rFonts w:ascii="Calibri" w:hAnsi="Calibri" w:cs="Calibri"/>
-          <w:sz w:val="22"/>
-          <w:szCs w:val="22"/>
-        </w:rPr>
-        <w:t>,</w:t>
+        <w:t>},</w:t>
       </w:r>
       <w:r>
         <w:rPr>
@@ -482,7 +433,6 @@
         <w:t>{</w:t>
       </w:r>
       <w:proofErr w:type="spellStart"/>
-      <w:proofErr w:type="gramStart"/>
       <w:r>
         <w:rPr>
           <w:rFonts w:ascii="Calibri" w:hAnsi="Calibri" w:cs="Calibri"/>
@@ -493,7 +443,6 @@
         <w:t>d.property</w:t>
       </w:r>
       <w:proofErr w:type="spellEnd"/>
-      <w:proofErr w:type="gramEnd"/>
       <w:r>
         <w:rPr>
           <w:rFonts w:ascii="Calibri" w:hAnsi="Calibri" w:cs="Calibri"/>
@@ -551,7 +500,6 @@
         <w:t>{</w:t>
       </w:r>
       <w:proofErr w:type="spellStart"/>
-      <w:proofErr w:type="gramStart"/>
       <w:r>
         <w:rPr>
           <w:rFonts w:ascii="Calibri" w:hAnsi="Calibri" w:cs="Calibri"/>
@@ -568,7 +516,6 @@
         </w:rPr>
         <w:t>withdrawal</w:t>
       </w:r>
-      <w:proofErr w:type="gramEnd"/>
       <w:r>
         <w:rPr>
           <w:rFonts w:ascii="Calibri" w:hAnsi="Calibri" w:cs="Calibri"/>
@@ -726,7 +673,9 @@
           <w:szCs w:val="22"/>
         </w:rPr>
       </w:pPr>
-    </w:p>
+      <w:bookmarkStart w:id="1" w:name="_GoBack"/>
+    </w:p>
+    <w:bookmarkEnd w:id="1"/>
     <w:p>
       <w:pPr>
         <w:ind w:left="426" w:right="866"/>
@@ -775,7 +724,6 @@
         <w:t>{</w:t>
       </w:r>
       <w:proofErr w:type="spellStart"/>
-      <w:proofErr w:type="gramStart"/>
       <w:r>
         <w:rPr>
           <w:rFonts w:ascii="Calibri" w:hAnsi="Calibri" w:cs="Calibri"/>
@@ -785,7 +733,6 @@
         <w:t>d.inspector</w:t>
       </w:r>
       <w:proofErr w:type="spellEnd"/>
-      <w:proofErr w:type="gramEnd"/>
       <w:r>
         <w:rPr>
           <w:rFonts w:ascii="Calibri" w:hAnsi="Calibri" w:cs="Calibri"/>
@@ -1622,7 +1569,7 @@
           <v:path o:extrusionok="f" gradientshapeok="t" o:connecttype="rect"/>
           <o:lock v:ext="edit" aspectratio="t"/>
         </v:shapetype>
-        <v:shape id="_x0000_i1027" type="#_x0000_t75" style="width:163.3pt;height:64.6pt">
+        <v:shape id="_x0000_i1025" type="#_x0000_t75" style="width:163.5pt;height:64.5pt">
           <v:imagedata r:id="rId1" o:title="MEMPR"/>
         </v:shape>
       </w:pict>

</xml_diff>